<commit_message>
Adding: -Q02 Semantic Article Page Folder -Q02 Requirements.docx
</commit_message>
<xml_diff>
--- a/L02 HTML and CSS Structure/L02 Exercises.docx
+++ b/L02 HTML and CSS Structure/L02 Exercises.docx
@@ -477,6 +477,562 @@
           <w:szCs w:val="24"/>
         </w:rPr>
         <w:t>Create two paragraphs inside</w:t>
+      </w:r>
+    </w:p>
+    <w:p>
+      <w:pPr>
+        <w:pStyle w:val="Heading1"/>
+        <w:pBdr>
+          <w:bottom w:val="single" w:sz="6" w:space="4" w:color="EAECEF"/>
+        </w:pBdr>
+        <w:shd w:val="clear" w:color="auto" w:fill="FFFFFF"/>
+        <w:spacing w:after="240" w:afterAutospacing="0"/>
+        <w:rPr>
+          <w:rFonts w:ascii="Segoe UI" w:hAnsi="Segoe UI" w:cs="Segoe UI"/>
+          <w:color w:val="24292E"/>
+        </w:rPr>
+      </w:pPr>
+      <w:r>
+        <w:rPr>
+          <w:rFonts w:ascii="Segoe UI" w:hAnsi="Segoe UI" w:cs="Segoe UI"/>
+          <w:color w:val="24292E"/>
+        </w:rPr>
+        <w:t>02 - Semantic Article Page</w:t>
+      </w:r>
+    </w:p>
+    <w:p>
+      <w:pPr>
+        <w:spacing w:before="360" w:after="360"/>
+        <w:rPr>
+          <w:rFonts w:ascii="Times New Roman" w:hAnsi="Times New Roman" w:cs="Times New Roman"/>
+        </w:rPr>
+      </w:pPr>
+      <w:r>
+        <w:pict w14:anchorId="6E00DAE5">
+          <v:rect id="_x0000_i1026" style="width:0;height:3pt" o:hralign="center" o:hrstd="t" o:hrnoshade="t" o:hr="t" fillcolor="#24292e" stroked="f"/>
+        </w:pict>
+      </w:r>
+    </w:p>
+    <w:p>
+      <w:pPr>
+        <w:pStyle w:val="NormalWeb"/>
+        <w:shd w:val="clear" w:color="auto" w:fill="FFFFFF"/>
+        <w:spacing w:before="0" w:beforeAutospacing="0" w:after="240" w:afterAutospacing="0"/>
+        <w:rPr>
+          <w:rFonts w:ascii="Segoe UI" w:hAnsi="Segoe UI" w:cs="Segoe UI"/>
+          <w:color w:val="24292E"/>
+        </w:rPr>
+      </w:pPr>
+      <w:r>
+        <w:rPr>
+          <w:rFonts w:ascii="Segoe UI" w:hAnsi="Segoe UI" w:cs="Segoe UI"/>
+          <w:color w:val="24292E"/>
+        </w:rPr>
+        <w:t>Problems for in-class lab for the </w:t>
+      </w:r>
+      <w:hyperlink r:id="rId7" w:history="1">
+        <w:r>
+          <w:rPr>
+            <w:rStyle w:val="Hyperlink"/>
+            <w:rFonts w:ascii="Segoe UI" w:hAnsi="Segoe UI" w:cs="Segoe UI"/>
+            <w:color w:val="0366D6"/>
+            <w:u w:val="none"/>
+          </w:rPr>
+          <w:t>“HTML &amp; CSS”</w:t>
+        </w:r>
+      </w:hyperlink>
+      <w:r>
+        <w:rPr>
+          <w:rFonts w:ascii="Segoe UI" w:hAnsi="Segoe UI" w:cs="Segoe UI"/>
+          <w:color w:val="24292E"/>
+        </w:rPr>
+        <w:t> course @ </w:t>
+      </w:r>
+      <w:r>
+        <w:rPr>
+          <w:rStyle w:val="Strong"/>
+          <w:rFonts w:ascii="Segoe UI" w:hAnsi="Segoe UI" w:cs="Segoe UI"/>
+          <w:color w:val="24292E"/>
+        </w:rPr>
+        <w:t>SoftUni</w:t>
+      </w:r>
+      <w:r>
+        <w:rPr>
+          <w:rFonts w:ascii="Segoe UI" w:hAnsi="Segoe UI" w:cs="Segoe UI"/>
+          <w:color w:val="24292E"/>
+        </w:rPr>
+        <w:t>.</w:t>
+      </w:r>
+    </w:p>
+    <w:p>
+      <w:pPr>
+        <w:pStyle w:val="NormalWeb"/>
+        <w:shd w:val="clear" w:color="auto" w:fill="FFFFFF"/>
+        <w:spacing w:before="0" w:beforeAutospacing="0" w:after="240" w:afterAutospacing="0"/>
+        <w:rPr>
+          <w:rFonts w:ascii="Segoe UI" w:hAnsi="Segoe UI" w:cs="Segoe UI"/>
+          <w:color w:val="24292E"/>
+        </w:rPr>
+      </w:pPr>
+      <w:r>
+        <w:rPr>
+          <w:rFonts w:ascii="Segoe UI" w:hAnsi="Segoe UI" w:cs="Segoe UI"/>
+          <w:color w:val="24292E"/>
+        </w:rPr>
+        <w:t>Submit your solutions in the </w:t>
+      </w:r>
+      <w:hyperlink r:id="rId8" w:history="1">
+        <w:r>
+          <w:rPr>
+            <w:rStyle w:val="Hyperlink"/>
+            <w:rFonts w:ascii="Segoe UI" w:hAnsi="Segoe UI" w:cs="Segoe UI"/>
+            <w:color w:val="0366D6"/>
+            <w:u w:val="none"/>
+          </w:rPr>
+          <w:t>SoftUni Judge System</w:t>
+        </w:r>
+      </w:hyperlink>
+      <w:r>
+        <w:rPr>
+          <w:rFonts w:ascii="Segoe UI" w:hAnsi="Segoe UI" w:cs="Segoe UI"/>
+          <w:color w:val="24292E"/>
+        </w:rPr>
+        <w:t>.</w:t>
+      </w:r>
+    </w:p>
+    <w:p>
+      <w:pPr>
+        <w:pStyle w:val="Heading2"/>
+        <w:pBdr>
+          <w:bottom w:val="single" w:sz="6" w:space="4" w:color="EAECEF"/>
+        </w:pBdr>
+        <w:shd w:val="clear" w:color="auto" w:fill="FFFFFF"/>
+        <w:spacing w:before="360" w:beforeAutospacing="0" w:after="240" w:afterAutospacing="0"/>
+        <w:rPr>
+          <w:rFonts w:ascii="Segoe UI" w:hAnsi="Segoe UI" w:cs="Segoe UI"/>
+          <w:color w:val="24292E"/>
+        </w:rPr>
+      </w:pPr>
+      <w:r>
+        <w:rPr>
+          <w:rFonts w:ascii="Segoe UI" w:hAnsi="Segoe UI" w:cs="Segoe UI"/>
+          <w:color w:val="24292E"/>
+        </w:rPr>
+        <w:t>Constraints</w:t>
+      </w:r>
+    </w:p>
+    <w:p>
+      <w:pPr>
+        <w:numPr>
+          <w:ilvl w:val="0"/>
+          <w:numId w:val="2"/>
+        </w:numPr>
+        <w:shd w:val="clear" w:color="auto" w:fill="FFFFFF"/>
+        <w:spacing w:before="100" w:beforeAutospacing="1" w:after="100" w:afterAutospacing="1" w:line="240" w:lineRule="auto"/>
+        <w:rPr>
+          <w:rFonts w:ascii="Segoe UI" w:hAnsi="Segoe UI" w:cs="Segoe UI"/>
+          <w:color w:val="24292E"/>
+        </w:rPr>
+      </w:pPr>
+      <w:r>
+        <w:rPr>
+          <w:rFonts w:ascii="Segoe UI" w:hAnsi="Segoe UI" w:cs="Segoe UI"/>
+          <w:color w:val="24292E"/>
+        </w:rPr>
+        <w:t>Create an index.html file with </w:t>
+      </w:r>
+      <w:r>
+        <w:rPr>
+          <w:rStyle w:val="Strong"/>
+          <w:rFonts w:ascii="Segoe UI" w:hAnsi="Segoe UI" w:cs="Segoe UI"/>
+          <w:color w:val="24292E"/>
+        </w:rPr>
+        <w:t>Semantic Article Page</w:t>
+      </w:r>
+      <w:r>
+        <w:rPr>
+          <w:rFonts w:ascii="Segoe UI" w:hAnsi="Segoe UI" w:cs="Segoe UI"/>
+          <w:color w:val="24292E"/>
+        </w:rPr>
+        <w:t> title</w:t>
+      </w:r>
+    </w:p>
+    <w:p>
+      <w:pPr>
+        <w:numPr>
+          <w:ilvl w:val="0"/>
+          <w:numId w:val="2"/>
+        </w:numPr>
+        <w:shd w:val="clear" w:color="auto" w:fill="FFFFFF"/>
+        <w:spacing w:before="60" w:after="100" w:afterAutospacing="1" w:line="240" w:lineRule="auto"/>
+        <w:rPr>
+          <w:rFonts w:ascii="Segoe UI" w:hAnsi="Segoe UI" w:cs="Segoe UI"/>
+          <w:color w:val="24292E"/>
+        </w:rPr>
+      </w:pPr>
+      <w:r>
+        <w:rPr>
+          <w:rFonts w:ascii="Segoe UI" w:hAnsi="Segoe UI" w:cs="Segoe UI"/>
+          <w:color w:val="24292E"/>
+        </w:rPr>
+        <w:t>Follow the instructions</w:t>
+      </w:r>
+    </w:p>
+    <w:p>
+      <w:pPr>
+        <w:numPr>
+          <w:ilvl w:val="0"/>
+          <w:numId w:val="2"/>
+        </w:numPr>
+        <w:shd w:val="clear" w:color="auto" w:fill="FFFFFF"/>
+        <w:spacing w:before="60" w:after="100" w:afterAutospacing="1" w:line="240" w:lineRule="auto"/>
+        <w:rPr>
+          <w:rFonts w:ascii="Segoe UI" w:hAnsi="Segoe UI" w:cs="Segoe UI"/>
+          <w:color w:val="24292E"/>
+        </w:rPr>
+      </w:pPr>
+      <w:r>
+        <w:rPr>
+          <w:rFonts w:ascii="Segoe UI" w:hAnsi="Segoe UI" w:cs="Segoe UI"/>
+          <w:color w:val="24292E"/>
+        </w:rPr>
+        <w:t>Use </w:t>
+      </w:r>
+      <w:r>
+        <w:rPr>
+          <w:rStyle w:val="Strong"/>
+          <w:rFonts w:ascii="Segoe UI" w:hAnsi="Segoe UI" w:cs="Segoe UI"/>
+          <w:color w:val="24292E"/>
+        </w:rPr>
+        <w:t>article</w:t>
+      </w:r>
+      <w:r>
+        <w:rPr>
+          <w:rFonts w:ascii="Segoe UI" w:hAnsi="Segoe UI" w:cs="Segoe UI"/>
+          <w:color w:val="24292E"/>
+        </w:rPr>
+        <w:t> tag to create an article</w:t>
+      </w:r>
+    </w:p>
+    <w:p>
+      <w:pPr>
+        <w:numPr>
+          <w:ilvl w:val="1"/>
+          <w:numId w:val="2"/>
+        </w:numPr>
+        <w:shd w:val="clear" w:color="auto" w:fill="FFFFFF"/>
+        <w:spacing w:before="100" w:beforeAutospacing="1" w:after="100" w:afterAutospacing="1" w:line="240" w:lineRule="auto"/>
+        <w:rPr>
+          <w:rFonts w:ascii="Segoe UI" w:hAnsi="Segoe UI" w:cs="Segoe UI"/>
+          <w:color w:val="24292E"/>
+        </w:rPr>
+      </w:pPr>
+      <w:r>
+        <w:rPr>
+          <w:rFonts w:ascii="Segoe UI" w:hAnsi="Segoe UI" w:cs="Segoe UI"/>
+          <w:color w:val="24292E"/>
+        </w:rPr>
+        <w:t>The article has header with </w:t>
+      </w:r>
+      <w:r>
+        <w:rPr>
+          <w:rStyle w:val="Strong"/>
+          <w:rFonts w:ascii="Segoe UI" w:hAnsi="Segoe UI" w:cs="Segoe UI"/>
+          <w:color w:val="24292E"/>
+        </w:rPr>
+        <w:t>h1</w:t>
+      </w:r>
+      <w:r>
+        <w:rPr>
+          <w:rFonts w:ascii="Segoe UI" w:hAnsi="Segoe UI" w:cs="Segoe UI"/>
+          <w:color w:val="24292E"/>
+        </w:rPr>
+        <w:t> heading and a </w:t>
+      </w:r>
+      <w:r>
+        <w:rPr>
+          <w:rStyle w:val="Strong"/>
+          <w:rFonts w:ascii="Segoe UI" w:hAnsi="Segoe UI" w:cs="Segoe UI"/>
+          <w:color w:val="24292E"/>
+        </w:rPr>
+        <w:t>paragraph</w:t>
+      </w:r>
+      <w:r>
+        <w:rPr>
+          <w:rFonts w:ascii="Segoe UI" w:hAnsi="Segoe UI" w:cs="Segoe UI"/>
+          <w:color w:val="24292E"/>
+        </w:rPr>
+        <w:t> for the Published date inside</w:t>
+      </w:r>
+    </w:p>
+    <w:p>
+      <w:pPr>
+        <w:numPr>
+          <w:ilvl w:val="2"/>
+          <w:numId w:val="2"/>
+        </w:numPr>
+        <w:shd w:val="clear" w:color="auto" w:fill="FFFFFF"/>
+        <w:spacing w:before="100" w:beforeAutospacing="1" w:after="100" w:afterAutospacing="1" w:line="240" w:lineRule="auto"/>
+        <w:rPr>
+          <w:rFonts w:ascii="Segoe UI" w:hAnsi="Segoe UI" w:cs="Segoe UI"/>
+          <w:color w:val="24292E"/>
+        </w:rPr>
+      </w:pPr>
+      <w:r>
+        <w:rPr>
+          <w:rFonts w:ascii="Segoe UI" w:hAnsi="Segoe UI" w:cs="Segoe UI"/>
+          <w:color w:val="24292E"/>
+        </w:rPr>
+        <w:t>Use </w:t>
+      </w:r>
+      <w:r>
+        <w:rPr>
+          <w:rStyle w:val="Strong"/>
+          <w:rFonts w:ascii="Segoe UI" w:hAnsi="Segoe UI" w:cs="Segoe UI"/>
+          <w:color w:val="24292E"/>
+        </w:rPr>
+        <w:t>date</w:t>
+      </w:r>
+      <w:r>
+        <w:rPr>
+          <w:rFonts w:ascii="Segoe UI" w:hAnsi="Segoe UI" w:cs="Segoe UI"/>
+          <w:color w:val="24292E"/>
+        </w:rPr>
+        <w:t> tag for the date in the paragraph</w:t>
+      </w:r>
+    </w:p>
+    <w:p>
+      <w:pPr>
+        <w:numPr>
+          <w:ilvl w:val="1"/>
+          <w:numId w:val="2"/>
+        </w:numPr>
+        <w:shd w:val="clear" w:color="auto" w:fill="FFFFFF"/>
+        <w:spacing w:before="60" w:after="100" w:afterAutospacing="1" w:line="240" w:lineRule="auto"/>
+        <w:rPr>
+          <w:rFonts w:ascii="Segoe UI" w:hAnsi="Segoe UI" w:cs="Segoe UI"/>
+          <w:color w:val="24292E"/>
+        </w:rPr>
+      </w:pPr>
+      <w:r>
+        <w:rPr>
+          <w:rFonts w:ascii="Segoe UI" w:hAnsi="Segoe UI" w:cs="Segoe UI"/>
+          <w:color w:val="24292E"/>
+        </w:rPr>
+        <w:t>Use </w:t>
+      </w:r>
+      <w:r>
+        <w:rPr>
+          <w:rStyle w:val="Strong"/>
+          <w:rFonts w:ascii="Segoe UI" w:hAnsi="Segoe UI" w:cs="Segoe UI"/>
+          <w:color w:val="24292E"/>
+        </w:rPr>
+        <w:t>p</w:t>
+      </w:r>
+      <w:r>
+        <w:rPr>
+          <w:rFonts w:ascii="Segoe UI" w:hAnsi="Segoe UI" w:cs="Segoe UI"/>
+          <w:color w:val="24292E"/>
+        </w:rPr>
+        <w:t> tag to create 3 paragraphs after the </w:t>
+      </w:r>
+      <w:r>
+        <w:rPr>
+          <w:rStyle w:val="Strong"/>
+          <w:rFonts w:ascii="Segoe UI" w:hAnsi="Segoe UI" w:cs="Segoe UI"/>
+          <w:color w:val="24292E"/>
+        </w:rPr>
+        <w:t>header</w:t>
+      </w:r>
+      <w:r>
+        <w:rPr>
+          <w:rFonts w:ascii="Segoe UI" w:hAnsi="Segoe UI" w:cs="Segoe UI"/>
+          <w:color w:val="24292E"/>
+        </w:rPr>
+        <w:t>. The paragraphs contain the article content (info for apple). Use </w:t>
+      </w:r>
+      <w:r>
+        <w:rPr>
+          <w:rStyle w:val="Strong"/>
+          <w:rFonts w:ascii="Segoe UI" w:hAnsi="Segoe UI" w:cs="Segoe UI"/>
+          <w:color w:val="24292E"/>
+        </w:rPr>
+        <w:t>b</w:t>
+      </w:r>
+      <w:r>
+        <w:rPr>
+          <w:rFonts w:ascii="Segoe UI" w:hAnsi="Segoe UI" w:cs="Segoe UI"/>
+          <w:color w:val="24292E"/>
+        </w:rPr>
+        <w:t> tag where is need.</w:t>
+      </w:r>
+    </w:p>
+    <w:p>
+      <w:pPr>
+        <w:numPr>
+          <w:ilvl w:val="1"/>
+          <w:numId w:val="2"/>
+        </w:numPr>
+        <w:shd w:val="clear" w:color="auto" w:fill="FFFFFF"/>
+        <w:spacing w:before="60" w:after="100" w:afterAutospacing="1" w:line="240" w:lineRule="auto"/>
+        <w:rPr>
+          <w:rFonts w:ascii="Segoe UI" w:hAnsi="Segoe UI" w:cs="Segoe UI"/>
+          <w:color w:val="24292E"/>
+        </w:rPr>
+      </w:pPr>
+      <w:r>
+        <w:rPr>
+          <w:rFonts w:ascii="Segoe UI" w:hAnsi="Segoe UI" w:cs="Segoe UI"/>
+          <w:color w:val="24292E"/>
+        </w:rPr>
+        <w:lastRenderedPageBreak/>
+        <w:t>After that, you have to create the Comment section. Use </w:t>
+      </w:r>
+      <w:r>
+        <w:rPr>
+          <w:rStyle w:val="Strong"/>
+          <w:rFonts w:ascii="Segoe UI" w:hAnsi="Segoe UI" w:cs="Segoe UI"/>
+          <w:color w:val="24292E"/>
+        </w:rPr>
+        <w:t>section</w:t>
+      </w:r>
+      <w:r>
+        <w:rPr>
+          <w:rFonts w:ascii="Segoe UI" w:hAnsi="Segoe UI" w:cs="Segoe UI"/>
+          <w:color w:val="24292E"/>
+        </w:rPr>
+        <w:t> tag to create it. This section has </w:t>
+      </w:r>
+      <w:r>
+        <w:rPr>
+          <w:rStyle w:val="Strong"/>
+          <w:rFonts w:ascii="Segoe UI" w:hAnsi="Segoe UI" w:cs="Segoe UI"/>
+          <w:color w:val="24292E"/>
+        </w:rPr>
+        <w:t>h2</w:t>
+      </w:r>
+      <w:r>
+        <w:rPr>
+          <w:rFonts w:ascii="Segoe UI" w:hAnsi="Segoe UI" w:cs="Segoe UI"/>
+          <w:color w:val="24292E"/>
+        </w:rPr>
+        <w:t> heading and two articles inside</w:t>
+      </w:r>
+    </w:p>
+    <w:p>
+      <w:pPr>
+        <w:numPr>
+          <w:ilvl w:val="2"/>
+          <w:numId w:val="2"/>
+        </w:numPr>
+        <w:shd w:val="clear" w:color="auto" w:fill="FFFFFF"/>
+        <w:spacing w:before="100" w:beforeAutospacing="1" w:after="100" w:afterAutospacing="1" w:line="240" w:lineRule="auto"/>
+        <w:rPr>
+          <w:rFonts w:ascii="Segoe UI" w:hAnsi="Segoe UI" w:cs="Segoe UI"/>
+          <w:color w:val="24292E"/>
+        </w:rPr>
+      </w:pPr>
+      <w:r>
+        <w:rPr>
+          <w:rFonts w:ascii="Segoe UI" w:hAnsi="Segoe UI" w:cs="Segoe UI"/>
+          <w:color w:val="24292E"/>
+        </w:rPr>
+        <w:t>Each article contains a comment and has:</w:t>
+      </w:r>
+    </w:p>
+    <w:p>
+      <w:pPr>
+        <w:numPr>
+          <w:ilvl w:val="3"/>
+          <w:numId w:val="2"/>
+        </w:numPr>
+        <w:shd w:val="clear" w:color="auto" w:fill="FFFFFF"/>
+        <w:spacing w:before="100" w:beforeAutospacing="1" w:after="100" w:afterAutospacing="1" w:line="240" w:lineRule="auto"/>
+        <w:rPr>
+          <w:rFonts w:ascii="Segoe UI" w:hAnsi="Segoe UI" w:cs="Segoe UI"/>
+          <w:color w:val="24292E"/>
+        </w:rPr>
+      </w:pPr>
+      <w:r>
+        <w:rPr>
+          <w:rStyle w:val="Strong"/>
+          <w:rFonts w:ascii="Segoe UI" w:hAnsi="Segoe UI" w:cs="Segoe UI"/>
+          <w:color w:val="24292E"/>
+        </w:rPr>
+        <w:t>Header</w:t>
+      </w:r>
+      <w:r>
+        <w:rPr>
+          <w:rFonts w:ascii="Segoe UI" w:hAnsi="Segoe UI" w:cs="Segoe UI"/>
+          <w:color w:val="24292E"/>
+        </w:rPr>
+        <w:t> with an </w:t>
+      </w:r>
+      <w:r>
+        <w:rPr>
+          <w:rStyle w:val="Strong"/>
+          <w:rFonts w:ascii="Segoe UI" w:hAnsi="Segoe UI" w:cs="Segoe UI"/>
+          <w:color w:val="24292E"/>
+        </w:rPr>
+        <w:t>h3</w:t>
+      </w:r>
+      <w:r>
+        <w:rPr>
+          <w:rFonts w:ascii="Segoe UI" w:hAnsi="Segoe UI" w:cs="Segoe UI"/>
+          <w:color w:val="24292E"/>
+        </w:rPr>
+        <w:t> heading and a </w:t>
+      </w:r>
+      <w:r>
+        <w:rPr>
+          <w:rStyle w:val="Strong"/>
+          <w:rFonts w:ascii="Segoe UI" w:hAnsi="Segoe UI" w:cs="Segoe UI"/>
+          <w:color w:val="24292E"/>
+        </w:rPr>
+        <w:t>paragraph</w:t>
+      </w:r>
+      <w:r>
+        <w:rPr>
+          <w:rFonts w:ascii="Segoe UI" w:hAnsi="Segoe UI" w:cs="Segoe UI"/>
+          <w:color w:val="24292E"/>
+        </w:rPr>
+        <w:t> for the time</w:t>
+      </w:r>
+    </w:p>
+    <w:p>
+      <w:pPr>
+        <w:numPr>
+          <w:ilvl w:val="3"/>
+          <w:numId w:val="2"/>
+        </w:numPr>
+        <w:shd w:val="clear" w:color="auto" w:fill="FFFFFF"/>
+        <w:spacing w:before="60" w:after="100" w:afterAutospacing="1" w:line="240" w:lineRule="auto"/>
+        <w:rPr>
+          <w:rFonts w:ascii="Segoe UI" w:hAnsi="Segoe UI" w:cs="Segoe UI"/>
+          <w:color w:val="24292E"/>
+        </w:rPr>
+      </w:pPr>
+      <w:r>
+        <w:rPr>
+          <w:rFonts w:ascii="Segoe UI" w:hAnsi="Segoe UI" w:cs="Segoe UI"/>
+          <w:color w:val="24292E"/>
+        </w:rPr>
+        <w:t>Exactly one </w:t>
+      </w:r>
+      <w:r>
+        <w:rPr>
+          <w:rStyle w:val="Strong"/>
+          <w:rFonts w:ascii="Segoe UI" w:hAnsi="Segoe UI" w:cs="Segoe UI"/>
+          <w:color w:val="24292E"/>
+        </w:rPr>
+        <w:t>paragraph</w:t>
+      </w:r>
+      <w:r>
+        <w:rPr>
+          <w:rFonts w:ascii="Segoe UI" w:hAnsi="Segoe UI" w:cs="Segoe UI"/>
+          <w:color w:val="24292E"/>
+        </w:rPr>
+        <w:t> for the comment</w:t>
       </w:r>
     </w:p>
     <w:p>
@@ -644,8 +1200,160 @@
       </w:rPr>
     </w:lvl>
   </w:abstractNum>
+  <w:abstractNum w:abstractNumId="1" w15:restartNumberingAfterBreak="0">
+    <w:nsid w:val="71BB73E6"/>
+    <w:multiLevelType w:val="multilevel"/>
+    <w:tmpl w:val="042EAF9A"/>
+    <w:lvl w:ilvl="0">
+      <w:start w:val="1"/>
+      <w:numFmt w:val="bullet"/>
+      <w:lvlText w:val=""/>
+      <w:lvlJc w:val="left"/>
+      <w:pPr>
+        <w:tabs>
+          <w:tab w:val="num" w:pos="720"/>
+        </w:tabs>
+        <w:ind w:left="720" w:hanging="360"/>
+      </w:pPr>
+      <w:rPr>
+        <w:rFonts w:ascii="Symbol" w:hAnsi="Symbol" w:hint="default"/>
+        <w:sz w:val="20"/>
+      </w:rPr>
+    </w:lvl>
+    <w:lvl w:ilvl="1">
+      <w:start w:val="1"/>
+      <w:numFmt w:val="bullet"/>
+      <w:lvlText w:val="o"/>
+      <w:lvlJc w:val="left"/>
+      <w:pPr>
+        <w:tabs>
+          <w:tab w:val="num" w:pos="1440"/>
+        </w:tabs>
+        <w:ind w:left="1440" w:hanging="360"/>
+      </w:pPr>
+      <w:rPr>
+        <w:rFonts w:ascii="Courier New" w:hAnsi="Courier New" w:hint="default"/>
+        <w:sz w:val="20"/>
+      </w:rPr>
+    </w:lvl>
+    <w:lvl w:ilvl="2">
+      <w:start w:val="1"/>
+      <w:numFmt w:val="bullet"/>
+      <w:lvlText w:val=""/>
+      <w:lvlJc w:val="left"/>
+      <w:pPr>
+        <w:tabs>
+          <w:tab w:val="num" w:pos="2160"/>
+        </w:tabs>
+        <w:ind w:left="2160" w:hanging="360"/>
+      </w:pPr>
+      <w:rPr>
+        <w:rFonts w:ascii="Wingdings" w:hAnsi="Wingdings" w:hint="default"/>
+        <w:sz w:val="20"/>
+      </w:rPr>
+    </w:lvl>
+    <w:lvl w:ilvl="3">
+      <w:start w:val="1"/>
+      <w:numFmt w:val="bullet"/>
+      <w:lvlText w:val=""/>
+      <w:lvlJc w:val="left"/>
+      <w:pPr>
+        <w:tabs>
+          <w:tab w:val="num" w:pos="2880"/>
+        </w:tabs>
+        <w:ind w:left="2880" w:hanging="360"/>
+      </w:pPr>
+      <w:rPr>
+        <w:rFonts w:ascii="Wingdings" w:hAnsi="Wingdings" w:hint="default"/>
+        <w:sz w:val="20"/>
+      </w:rPr>
+    </w:lvl>
+    <w:lvl w:ilvl="4" w:tentative="1">
+      <w:start w:val="1"/>
+      <w:numFmt w:val="bullet"/>
+      <w:lvlText w:val=""/>
+      <w:lvlJc w:val="left"/>
+      <w:pPr>
+        <w:tabs>
+          <w:tab w:val="num" w:pos="3600"/>
+        </w:tabs>
+        <w:ind w:left="3600" w:hanging="360"/>
+      </w:pPr>
+      <w:rPr>
+        <w:rFonts w:ascii="Wingdings" w:hAnsi="Wingdings" w:hint="default"/>
+        <w:sz w:val="20"/>
+      </w:rPr>
+    </w:lvl>
+    <w:lvl w:ilvl="5" w:tentative="1">
+      <w:start w:val="1"/>
+      <w:numFmt w:val="bullet"/>
+      <w:lvlText w:val=""/>
+      <w:lvlJc w:val="left"/>
+      <w:pPr>
+        <w:tabs>
+          <w:tab w:val="num" w:pos="4320"/>
+        </w:tabs>
+        <w:ind w:left="4320" w:hanging="360"/>
+      </w:pPr>
+      <w:rPr>
+        <w:rFonts w:ascii="Wingdings" w:hAnsi="Wingdings" w:hint="default"/>
+        <w:sz w:val="20"/>
+      </w:rPr>
+    </w:lvl>
+    <w:lvl w:ilvl="6" w:tentative="1">
+      <w:start w:val="1"/>
+      <w:numFmt w:val="bullet"/>
+      <w:lvlText w:val=""/>
+      <w:lvlJc w:val="left"/>
+      <w:pPr>
+        <w:tabs>
+          <w:tab w:val="num" w:pos="5040"/>
+        </w:tabs>
+        <w:ind w:left="5040" w:hanging="360"/>
+      </w:pPr>
+      <w:rPr>
+        <w:rFonts w:ascii="Wingdings" w:hAnsi="Wingdings" w:hint="default"/>
+        <w:sz w:val="20"/>
+      </w:rPr>
+    </w:lvl>
+    <w:lvl w:ilvl="7" w:tentative="1">
+      <w:start w:val="1"/>
+      <w:numFmt w:val="bullet"/>
+      <w:lvlText w:val=""/>
+      <w:lvlJc w:val="left"/>
+      <w:pPr>
+        <w:tabs>
+          <w:tab w:val="num" w:pos="5760"/>
+        </w:tabs>
+        <w:ind w:left="5760" w:hanging="360"/>
+      </w:pPr>
+      <w:rPr>
+        <w:rFonts w:ascii="Wingdings" w:hAnsi="Wingdings" w:hint="default"/>
+        <w:sz w:val="20"/>
+      </w:rPr>
+    </w:lvl>
+    <w:lvl w:ilvl="8" w:tentative="1">
+      <w:start w:val="1"/>
+      <w:numFmt w:val="bullet"/>
+      <w:lvlText w:val=""/>
+      <w:lvlJc w:val="left"/>
+      <w:pPr>
+        <w:tabs>
+          <w:tab w:val="num" w:pos="6480"/>
+        </w:tabs>
+        <w:ind w:left="6480" w:hanging="360"/>
+      </w:pPr>
+      <w:rPr>
+        <w:rFonts w:ascii="Wingdings" w:hAnsi="Wingdings" w:hint="default"/>
+        <w:sz w:val="20"/>
+      </w:rPr>
+    </w:lvl>
+  </w:abstractNum>
   <w:num w:numId="1">
     <w:abstractNumId w:val="0"/>
+  </w:num>
+  <w:num w:numId="2">
+    <w:abstractNumId w:val="1"/>
   </w:num>
 </w:numbering>
 </file>
@@ -773,6 +1481,7 @@
     <w:lsdException w:name="HTML Sample" w:semiHidden="1" w:unhideWhenUsed="1"/>
     <w:lsdException w:name="HTML Typewriter" w:semiHidden="1" w:unhideWhenUsed="1"/>
     <w:lsdException w:name="HTML Variable" w:semiHidden="1" w:unhideWhenUsed="1"/>
+    <w:lsdException w:name="Normal Table" w:semiHidden="1" w:unhideWhenUsed="1"/>
     <w:lsdException w:name="annotation subject" w:semiHidden="1" w:unhideWhenUsed="1"/>
     <w:lsdException w:name="No List" w:semiHidden="1" w:unhideWhenUsed="1"/>
     <w:lsdException w:name="Outline List 1" w:semiHidden="1" w:unhideWhenUsed="1"/>
@@ -819,8 +1528,10 @@
     <w:lsdException w:name="Table Subtle 2" w:semiHidden="1" w:unhideWhenUsed="1"/>
     <w:lsdException w:name="Table Web 1" w:semiHidden="1" w:unhideWhenUsed="1"/>
     <w:lsdException w:name="Table Web 2" w:semiHidden="1" w:unhideWhenUsed="1"/>
+    <w:lsdException w:name="Table Web 3" w:semiHidden="1" w:unhideWhenUsed="1"/>
     <w:lsdException w:name="Balloon Text" w:semiHidden="1" w:unhideWhenUsed="1"/>
     <w:lsdException w:name="Table Grid" w:uiPriority="39"/>
+    <w:lsdException w:name="Table Theme" w:semiHidden="1" w:unhideWhenUsed="1"/>
     <w:lsdException w:name="Placeholder Text" w:semiHidden="1"/>
     <w:lsdException w:name="No Spacing" w:uiPriority="1" w:qFormat="1"/>
     <w:lsdException w:name="Light Shading" w:uiPriority="60"/>

</xml_diff>